<commit_message>
Updated argument structure, issue log.
</commit_message>
<xml_diff>
--- a/doc/assurance/ZoneAlertService/2-Presentation/zoneAlertBehaviors.docx
+++ b/doc/assurance/ZoneAlertService/2-Presentation/zoneAlertBehaviors.docx
@@ -79,14 +79,14 @@
                         </a:ln>
                         <a:extLst>
                           <a:ext uri="{909E8E84-426E-40dd-AFC4-6F175D3DCCD1}">
-                            <a14:hiddenFill xmlns:mo="http://schemas.microsoft.com/office/mac/office/2008/main" xmlns:mv="urn:schemas-microsoft-com:mac:vml" xmlns:a14="http://schemas.microsoft.com/office/drawing/2010/main" xmlns:w="http://schemas.openxmlformats.org/wordprocessingml/2006/main" xmlns:w10="urn:schemas-microsoft-com:office:word" xmlns:v="urn:schemas-microsoft-com:vml" xmlns:o="urn:schemas-microsoft-com:office:office" xmlns="">
+                            <a14:hiddenFill xmlns="" xmlns:o="urn:schemas-microsoft-com:office:office" xmlns:v="urn:schemas-microsoft-com:vml" xmlns:w10="urn:schemas-microsoft-com:office:word" xmlns:w="http://schemas.openxmlformats.org/wordprocessingml/2006/main" xmlns:a14="http://schemas.microsoft.com/office/drawing/2010/main" xmlns:mv="urn:schemas-microsoft-com:mac:vml" xmlns:mo="http://schemas.microsoft.com/office/mac/office/2008/main">
                               <a:solidFill>
                                 <a:srgbClr val="FFFFFF"/>
                               </a:solidFill>
                             </a14:hiddenFill>
                           </a:ext>
                           <a:ext uri="{91240B29-F687-4f45-9708-019B960494DF}">
-                            <a14:hiddenLine xmlns:mo="http://schemas.microsoft.com/office/mac/office/2008/main" xmlns:mv="urn:schemas-microsoft-com:mac:vml" xmlns:a14="http://schemas.microsoft.com/office/drawing/2010/main" xmlns:w="http://schemas.openxmlformats.org/wordprocessingml/2006/main" xmlns:w10="urn:schemas-microsoft-com:office:word" xmlns:v="urn:schemas-microsoft-com:vml" xmlns:o="urn:schemas-microsoft-com:office:office" xmlns="" w="9525">
+                            <a14:hiddenLine xmlns="" xmlns:o="urn:schemas-microsoft-com:office:office" xmlns:v="urn:schemas-microsoft-com:vml" xmlns:w10="urn:schemas-microsoft-com:office:word" xmlns:w="http://schemas.openxmlformats.org/wordprocessingml/2006/main" xmlns:a14="http://schemas.microsoft.com/office/drawing/2010/main" xmlns:mv="urn:schemas-microsoft-com:mac:vml" xmlns:mo="http://schemas.microsoft.com/office/mac/office/2008/main" w="9525">
                               <a:solidFill>
                                 <a:srgbClr val="000000"/>
                               </a:solidFill>
@@ -291,7 +291,7 @@
                         </a:effectLst>
                         <a:extLst>
                           <a:ext uri="{909E8E84-426E-40dd-AFC4-6F175D3DCCD1}">
-                            <a14:hiddenFill xmlns:mo="http://schemas.microsoft.com/office/mac/office/2008/main" xmlns:mv="urn:schemas-microsoft-com:mac:vml" xmlns:a14="http://schemas.microsoft.com/office/drawing/2010/main" xmlns:w="http://schemas.openxmlformats.org/wordprocessingml/2006/main" xmlns:w10="urn:schemas-microsoft-com:office:word" xmlns:v="urn:schemas-microsoft-com:vml" xmlns:o="urn:schemas-microsoft-com:office:office" xmlns="">
+                            <a14:hiddenFill xmlns="" xmlns:o="urn:schemas-microsoft-com:office:office" xmlns:v="urn:schemas-microsoft-com:vml" xmlns:w10="urn:schemas-microsoft-com:office:word" xmlns:w="http://schemas.openxmlformats.org/wordprocessingml/2006/main" xmlns:a14="http://schemas.microsoft.com/office/drawing/2010/main" xmlns:mv="urn:schemas-microsoft-com:mac:vml" xmlns:mo="http://schemas.microsoft.com/office/mac/office/2008/main">
                               <a:noFill/>
                             </a14:hiddenFill>
                           </a:ext>
@@ -371,14 +371,14 @@
                         </a:ln>
                         <a:extLst>
                           <a:ext uri="{909E8E84-426E-40dd-AFC4-6F175D3DCCD1}">
-                            <a14:hiddenFill xmlns:mo="http://schemas.microsoft.com/office/mac/office/2008/main" xmlns:mv="urn:schemas-microsoft-com:mac:vml" xmlns:a14="http://schemas.microsoft.com/office/drawing/2010/main" xmlns:w="http://schemas.openxmlformats.org/wordprocessingml/2006/main" xmlns:w10="urn:schemas-microsoft-com:office:word" xmlns:v="urn:schemas-microsoft-com:vml" xmlns:o="urn:schemas-microsoft-com:office:office" xmlns="">
+                            <a14:hiddenFill xmlns="" xmlns:o="urn:schemas-microsoft-com:office:office" xmlns:v="urn:schemas-microsoft-com:vml" xmlns:w10="urn:schemas-microsoft-com:office:word" xmlns:w="http://schemas.openxmlformats.org/wordprocessingml/2006/main" xmlns:a14="http://schemas.microsoft.com/office/drawing/2010/main" xmlns:mv="urn:schemas-microsoft-com:mac:vml" xmlns:mo="http://schemas.microsoft.com/office/mac/office/2008/main">
                               <a:solidFill>
                                 <a:srgbClr val="FFFFFF"/>
                               </a:solidFill>
                             </a14:hiddenFill>
                           </a:ext>
                           <a:ext uri="{91240B29-F687-4f45-9708-019B960494DF}">
-                            <a14:hiddenLine xmlns:mo="http://schemas.microsoft.com/office/mac/office/2008/main" xmlns:mv="urn:schemas-microsoft-com:mac:vml" xmlns:a14="http://schemas.microsoft.com/office/drawing/2010/main" xmlns:w="http://schemas.openxmlformats.org/wordprocessingml/2006/main" xmlns:w10="urn:schemas-microsoft-com:office:word" xmlns:v="urn:schemas-microsoft-com:vml" xmlns:o="urn:schemas-microsoft-com:office:office" xmlns="" w="9525">
+                            <a14:hiddenLine xmlns="" xmlns:o="urn:schemas-microsoft-com:office:office" xmlns:v="urn:schemas-microsoft-com:vml" xmlns:w10="urn:schemas-microsoft-com:office:word" xmlns:w="http://schemas.openxmlformats.org/wordprocessingml/2006/main" xmlns:a14="http://schemas.microsoft.com/office/drawing/2010/main" xmlns:mv="urn:schemas-microsoft-com:mac:vml" xmlns:mo="http://schemas.microsoft.com/office/mac/office/2008/main" w="9525">
                               <a:solidFill>
                                 <a:srgbClr val="000000"/>
                               </a:solidFill>
@@ -508,14 +508,14 @@
                         </a:ln>
                         <a:extLst>
                           <a:ext uri="{909E8E84-426E-40dd-AFC4-6F175D3DCCD1}">
-                            <a14:hiddenFill xmlns:mo="http://schemas.microsoft.com/office/mac/office/2008/main" xmlns:mv="urn:schemas-microsoft-com:mac:vml" xmlns:a14="http://schemas.microsoft.com/office/drawing/2010/main" xmlns:w="http://schemas.openxmlformats.org/wordprocessingml/2006/main" xmlns:w10="urn:schemas-microsoft-com:office:word" xmlns:v="urn:schemas-microsoft-com:vml" xmlns:o="urn:schemas-microsoft-com:office:office" xmlns="">
+                            <a14:hiddenFill xmlns="" xmlns:o="urn:schemas-microsoft-com:office:office" xmlns:v="urn:schemas-microsoft-com:vml" xmlns:w10="urn:schemas-microsoft-com:office:word" xmlns:w="http://schemas.openxmlformats.org/wordprocessingml/2006/main" xmlns:a14="http://schemas.microsoft.com/office/drawing/2010/main" xmlns:mv="urn:schemas-microsoft-com:mac:vml" xmlns:mo="http://schemas.microsoft.com/office/mac/office/2008/main">
                               <a:solidFill>
                                 <a:srgbClr val="FFFFFF"/>
                               </a:solidFill>
                             </a14:hiddenFill>
                           </a:ext>
                           <a:ext uri="{91240B29-F687-4f45-9708-019B960494DF}">
-                            <a14:hiddenLine xmlns:mo="http://schemas.microsoft.com/office/mac/office/2008/main" xmlns:mv="urn:schemas-microsoft-com:mac:vml" xmlns:a14="http://schemas.microsoft.com/office/drawing/2010/main" xmlns:w="http://schemas.openxmlformats.org/wordprocessingml/2006/main" xmlns:w10="urn:schemas-microsoft-com:office:word" xmlns:v="urn:schemas-microsoft-com:vml" xmlns:o="urn:schemas-microsoft-com:office:office" xmlns="" w="9525">
+                            <a14:hiddenLine xmlns="" xmlns:o="urn:schemas-microsoft-com:office:office" xmlns:v="urn:schemas-microsoft-com:vml" xmlns:w10="urn:schemas-microsoft-com:office:word" xmlns:w="http://schemas.openxmlformats.org/wordprocessingml/2006/main" xmlns:a14="http://schemas.microsoft.com/office/drawing/2010/main" xmlns:mv="urn:schemas-microsoft-com:mac:vml" xmlns:mo="http://schemas.microsoft.com/office/mac/office/2008/main" w="9525">
                               <a:solidFill>
                                 <a:srgbClr val="000000"/>
                               </a:solidFill>
@@ -582,7 +582,7 @@
                                 <w:sz w:val="36"/>
                                 <w:szCs w:val="36"/>
                               </w:rPr>
-                              <w:t>5</w:t>
+                              <w:t>6</w:t>
                             </w:r>
                             <w:r>
                               <w:rPr>
@@ -598,14 +598,6 @@
                                 <w:sz w:val="36"/>
                                 <w:szCs w:val="36"/>
                               </w:rPr>
-                              <w:t>1/</w:t>
-                            </w:r>
-                            <w:r>
-                              <w:rPr>
-                                <w:rFonts w:cstheme="minorHAnsi"/>
-                                <w:sz w:val="36"/>
-                                <w:szCs w:val="36"/>
-                              </w:rPr>
                               <w:t>3</w:t>
                             </w:r>
                             <w:r>
@@ -614,7 +606,15 @@
                                 <w:sz w:val="36"/>
                                 <w:szCs w:val="36"/>
                               </w:rPr>
-                              <w:t>1</w:t>
+                              <w:t>/</w:t>
+                            </w:r>
+                            <w:r>
+                              <w:rPr>
+                                <w:rFonts w:cstheme="minorHAnsi"/>
+                                <w:sz w:val="36"/>
+                                <w:szCs w:val="36"/>
+                              </w:rPr>
+                              <w:t>29</w:t>
                             </w:r>
                             <w:r>
                               <w:rPr>
@@ -644,7 +644,11 @@
           </mc:Choice>
           <mc:Fallback>
             <w:pict>
-              <v:shape w14:anchorId="28027B79" id="Text Box 4" o:spid="_x0000_s1028" type="#_x0000_t202" style="position:absolute;margin-left:9pt;margin-top:306pt;width:6in;height:117pt;z-index:251616256;visibility:visible;mso-wrap-style:square;mso-width-percent:0;mso-height-percent:0;mso-wrap-distance-left:9pt;mso-wrap-distance-top:0;mso-wrap-distance-right:9pt;mso-wrap-distance-bottom:0;mso-position-horizontal:absolute;mso-position-horizontal-relative:text;mso-position-vertical:absolute;mso-position-vertical-relative:text;mso-width-percent:0;mso-height-percent:0;mso-width-relative:page;mso-height-relative:page;v-text-anchor:top" o:gfxdata="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" filled="f" stroked="f">
+              <v:shapetype w14:anchorId="28027B79" id="_x0000_t202" coordsize="21600,21600" o:spt="202" path="m,l,21600r21600,l21600,xe">
+                <v:stroke joinstyle="miter"/>
+                <v:path gradientshapeok="t" o:connecttype="rect"/>
+              </v:shapetype>
+              <v:shape id="Text Box 4" o:spid="_x0000_s1028" type="#_x0000_t202" style="position:absolute;margin-left:9pt;margin-top:306pt;width:6in;height:117pt;z-index:251616256;visibility:visible;mso-wrap-style:square;mso-width-percent:0;mso-height-percent:0;mso-wrap-distance-left:9pt;mso-wrap-distance-top:0;mso-wrap-distance-right:9pt;mso-wrap-distance-bottom:0;mso-position-horizontal:absolute;mso-position-horizontal-relative:text;mso-position-vertical:absolute;mso-position-vertical-relative:text;mso-width-percent:0;mso-height-percent:0;mso-width-relative:page;mso-height-relative:page;v-text-anchor:top" o:gfxdata="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" filled="f" stroked="f">
                 <v:textbox inset=",7.2pt,,7.2pt">
                   <w:txbxContent>
                     <w:p>
@@ -701,7 +705,7 @@
                           <w:sz w:val="36"/>
                           <w:szCs w:val="36"/>
                         </w:rPr>
-                        <w:t>5</w:t>
+                        <w:t>6</w:t>
                       </w:r>
                       <w:r>
                         <w:rPr>
@@ -717,14 +721,6 @@
                           <w:sz w:val="36"/>
                           <w:szCs w:val="36"/>
                         </w:rPr>
-                        <w:t>1/</w:t>
-                      </w:r>
-                      <w:r>
-                        <w:rPr>
-                          <w:rFonts w:cstheme="minorHAnsi"/>
-                          <w:sz w:val="36"/>
-                          <w:szCs w:val="36"/>
-                        </w:rPr>
                         <w:t>3</w:t>
                       </w:r>
                       <w:r>
@@ -733,7 +729,15 @@
                           <w:sz w:val="36"/>
                           <w:szCs w:val="36"/>
                         </w:rPr>
-                        <w:t>1</w:t>
+                        <w:t>/</w:t>
+                      </w:r>
+                      <w:r>
+                        <w:rPr>
+                          <w:rFonts w:cstheme="minorHAnsi"/>
+                          <w:sz w:val="36"/>
+                          <w:szCs w:val="36"/>
+                        </w:rPr>
+                        <w:t>29</w:t>
                       </w:r>
                       <w:r>
                         <w:rPr>
@@ -818,7 +822,7 @@
                         </a:effectLst>
                         <a:extLst>
                           <a:ext uri="{909E8E84-426E-40dd-AFC4-6F175D3DCCD1}">
-                            <a14:hiddenFill xmlns:mo="http://schemas.microsoft.com/office/mac/office/2008/main" xmlns:mv="urn:schemas-microsoft-com:mac:vml" xmlns:a14="http://schemas.microsoft.com/office/drawing/2010/main" xmlns:w="http://schemas.openxmlformats.org/wordprocessingml/2006/main" xmlns:w10="urn:schemas-microsoft-com:office:word" xmlns:v="urn:schemas-microsoft-com:vml" xmlns:o="urn:schemas-microsoft-com:office:office" xmlns="">
+                            <a14:hiddenFill xmlns="" xmlns:o="urn:schemas-microsoft-com:office:office" xmlns:v="urn:schemas-microsoft-com:vml" xmlns:w10="urn:schemas-microsoft-com:office:word" xmlns:w="http://schemas.openxmlformats.org/wordprocessingml/2006/main" xmlns:a14="http://schemas.microsoft.com/office/drawing/2010/main" xmlns:mv="urn:schemas-microsoft-com:mac:vml" xmlns:mo="http://schemas.microsoft.com/office/mac/office/2008/main">
                               <a:noFill/>
                             </a14:hiddenFill>
                           </a:ext>
@@ -900,14 +904,14 @@
                         </a:ln>
                         <a:extLst>
                           <a:ext uri="{909E8E84-426E-40dd-AFC4-6F175D3DCCD1}">
-                            <a14:hiddenFill xmlns:mo="http://schemas.microsoft.com/office/mac/office/2008/main" xmlns:mv="urn:schemas-microsoft-com:mac:vml" xmlns:a14="http://schemas.microsoft.com/office/drawing/2010/main" xmlns:w="http://schemas.openxmlformats.org/wordprocessingml/2006/main" xmlns:w10="urn:schemas-microsoft-com:office:word" xmlns:v="urn:schemas-microsoft-com:vml" xmlns:o="urn:schemas-microsoft-com:office:office" xmlns="">
+                            <a14:hiddenFill xmlns="" xmlns:o="urn:schemas-microsoft-com:office:office" xmlns:v="urn:schemas-microsoft-com:vml" xmlns:w10="urn:schemas-microsoft-com:office:word" xmlns:w="http://schemas.openxmlformats.org/wordprocessingml/2006/main" xmlns:a14="http://schemas.microsoft.com/office/drawing/2010/main" xmlns:mv="urn:schemas-microsoft-com:mac:vml" xmlns:mo="http://schemas.microsoft.com/office/mac/office/2008/main">
                               <a:solidFill>
                                 <a:srgbClr val="FFFFFF"/>
                               </a:solidFill>
                             </a14:hiddenFill>
                           </a:ext>
                           <a:ext uri="{91240B29-F687-4f45-9708-019B960494DF}">
-                            <a14:hiddenLine xmlns:mo="http://schemas.microsoft.com/office/mac/office/2008/main" xmlns:mv="urn:schemas-microsoft-com:mac:vml" xmlns:a14="http://schemas.microsoft.com/office/drawing/2010/main" xmlns:w="http://schemas.openxmlformats.org/wordprocessingml/2006/main" xmlns:w10="urn:schemas-microsoft-com:office:word" xmlns:v="urn:schemas-microsoft-com:vml" xmlns:o="urn:schemas-microsoft-com:office:office" xmlns="" w="9525">
+                            <a14:hiddenLine xmlns="" xmlns:o="urn:schemas-microsoft-com:office:office" xmlns:v="urn:schemas-microsoft-com:vml" xmlns:w10="urn:schemas-microsoft-com:office:word" xmlns:w="http://schemas.openxmlformats.org/wordprocessingml/2006/main" xmlns:a14="http://schemas.microsoft.com/office/drawing/2010/main" xmlns:mv="urn:schemas-microsoft-com:mac:vml" xmlns:mo="http://schemas.microsoft.com/office/mac/office/2008/main" w="9525">
                               <a:solidFill>
                                 <a:srgbClr val="000000"/>
                               </a:solidFill>
@@ -1343,13 +1347,7 @@
               <w:rPr>
                 <w:lang w:eastAsia="en-US"/>
               </w:rPr>
-              <w:t>Updates based on behavior validation</w:t>
-            </w:r>
-            <w:r>
-              <w:rPr>
-                <w:lang w:eastAsia="en-US"/>
-              </w:rPr>
-              <w:t xml:space="preserve"> from stakeholders</w:t>
+              <w:t>Updates based on behavior validation from stakeholders</w:t>
             </w:r>
           </w:p>
         </w:tc>
@@ -1391,19 +1389,7 @@
               <w:rPr>
                 <w:lang w:eastAsia="en-US"/>
               </w:rPr>
-              <w:t>1/</w:t>
-            </w:r>
-            <w:r>
-              <w:rPr>
-                <w:lang w:eastAsia="en-US"/>
-              </w:rPr>
-              <w:t>30</w:t>
-            </w:r>
-            <w:r>
-              <w:rPr>
-                <w:lang w:eastAsia="en-US"/>
-              </w:rPr>
-              <w:t>/2024</w:t>
+              <w:t>1/30/2024</w:t>
             </w:r>
           </w:p>
         </w:tc>
@@ -1619,6 +1605,12 @@
                 <w:lang w:eastAsia="en-US"/>
               </w:rPr>
             </w:pPr>
+            <w:r>
+              <w:rPr>
+                <w:lang w:eastAsia="en-US"/>
+              </w:rPr>
+              <w:t>V0.6</w:t>
+            </w:r>
           </w:p>
         </w:tc>
         <w:tc>
@@ -1633,6 +1625,12 @@
                 <w:lang w:eastAsia="en-US"/>
               </w:rPr>
             </w:pPr>
+            <w:r>
+              <w:rPr>
+                <w:lang w:eastAsia="en-US"/>
+              </w:rPr>
+              <w:t>3/29/2024</w:t>
+            </w:r>
           </w:p>
         </w:tc>
         <w:tc>
@@ -2213,21 +2211,7 @@
         <w:rPr>
           <w:rFonts w:ascii="Calibri" w:hAnsi="Calibri" w:cs="Calibri"/>
         </w:rPr>
-        <w:t xml:space="preserve">The Zone Alert Service is a stand-up service that can be activated as part of an OpenUxAS instance. Its purpose is to alert subscribers to when vehicles associated with the </w:t>
-      </w:r>
-      <w:proofErr w:type="spellStart"/>
-      <w:r>
-        <w:rPr>
-          <w:rFonts w:ascii="Calibri" w:hAnsi="Calibri" w:cs="Calibri"/>
-        </w:rPr>
-        <w:t>UxAS</w:t>
-      </w:r>
-      <w:proofErr w:type="spellEnd"/>
-      <w:r>
-        <w:rPr>
-          <w:rFonts w:ascii="Calibri" w:hAnsi="Calibri" w:cs="Calibri"/>
-        </w:rPr>
-        <w:t xml:space="preserve"> instance </w:t>
+        <w:t xml:space="preserve">The Zone Alert Service is a stand-up service that can be activated as part of an OpenUxAS instance. Its purpose is to alert subscribers to when vehicles associated with the UxAS instance </w:t>
       </w:r>
       <w:r>
         <w:rPr>
@@ -2263,21 +2247,7 @@
         <w:rPr>
           <w:lang w:eastAsia="en-US"/>
         </w:rPr>
-        <w:t xml:space="preserve">Are in current violation of a </w:t>
-      </w:r>
-      <w:proofErr w:type="gramStart"/>
-      <w:r>
-        <w:rPr>
-          <w:lang w:eastAsia="en-US"/>
-        </w:rPr>
-        <w:t>zone</w:t>
-      </w:r>
-      <w:proofErr w:type="gramEnd"/>
-      <w:r>
-        <w:rPr>
-          <w:lang w:eastAsia="en-US"/>
-        </w:rPr>
-        <w:t xml:space="preserve"> </w:t>
+        <w:t xml:space="preserve">Are in current violation of a zone </w:t>
       </w:r>
     </w:p>
     <w:p>
@@ -2386,13 +2356,8 @@
         <w:t>service</w:t>
       </w:r>
       <w:r>
-        <w:t xml:space="preserve"> is parameterized </w:t>
-      </w:r>
-      <w:proofErr w:type="gramStart"/>
-      <w:r>
-        <w:t>by</w:t>
-      </w:r>
-      <w:proofErr w:type="gramEnd"/>
+        <w:t xml:space="preserve"> is parameterized by</w:t>
+      </w:r>
     </w:p>
     <w:p>
       <w:pPr>
@@ -3909,21 +3874,7 @@
           <w:lang w:eastAsia="de-DE"/>
         </w:rPr>
         <w:lastRenderedPageBreak/>
-        <w:t xml:space="preserve">In other words, for some applications, it matters if, for example, the wing of </w:t>
-      </w:r>
-      <w:proofErr w:type="gramStart"/>
-      <w:r>
-        <w:rPr>
-          <w:lang w:eastAsia="de-DE"/>
-        </w:rPr>
-        <w:t>an</w:t>
-      </w:r>
-      <w:proofErr w:type="gramEnd"/>
-      <w:r>
-        <w:rPr>
-          <w:lang w:eastAsia="de-DE"/>
-        </w:rPr>
-        <w:t xml:space="preserve"> </w:t>
+        <w:t xml:space="preserve">In other words, for some applications, it matters if, for example, the wing of an </w:t>
       </w:r>
       <w:r>
         <w:rPr>
@@ -4038,21 +3989,7 @@
         <w:rPr>
           <w:rFonts w:eastAsiaTheme="minorEastAsia"/>
         </w:rPr>
-        <w:t xml:space="preserve">with a ‘buffer size’. Keep-in zones are </w:t>
-      </w:r>
-      <w:proofErr w:type="gramStart"/>
-      <w:r>
-        <w:rPr>
-          <w:rFonts w:eastAsiaTheme="minorEastAsia"/>
-        </w:rPr>
-        <w:t>shrunk, and</w:t>
-      </w:r>
-      <w:proofErr w:type="gramEnd"/>
-      <w:r>
-        <w:rPr>
-          <w:rFonts w:eastAsiaTheme="minorEastAsia"/>
-        </w:rPr>
-        <w:t xml:space="preserve"> keep-out zones are grown by the buffer size.</w:t>
+        <w:t>with a ‘buffer size’. Keep-in zones are shrunk, and keep-out zones are grown by the buffer size.</w:t>
       </w:r>
     </w:p>
     <w:p>
@@ -4123,16 +4060,8 @@
         <w:rPr>
           <w:rFonts w:eastAsiaTheme="minorEastAsia"/>
         </w:rPr>
-        <w:t xml:space="preserve">The result is that all zone alerts are based </w:t>
-      </w:r>
-      <w:proofErr w:type="gramStart"/>
-      <w:r>
-        <w:rPr>
-          <w:rFonts w:eastAsiaTheme="minorEastAsia"/>
-        </w:rPr>
-        <w:t>on</w:t>
-      </w:r>
-      <w:proofErr w:type="gramEnd"/>
+        <w:t>The result is that all zone alerts are based on</w:t>
+      </w:r>
     </w:p>
     <w:p>
       <w:pPr>
@@ -4400,35 +4329,7 @@
         <w:rPr>
           <w:rFonts w:eastAsiaTheme="minorEastAsia"/>
         </w:rPr>
-        <w:t xml:space="preserve">. An operating region is a collection of zones and </w:t>
-      </w:r>
-      <w:proofErr w:type="gramStart"/>
-      <w:r>
-        <w:rPr>
-          <w:rFonts w:eastAsiaTheme="minorEastAsia"/>
-        </w:rPr>
-        <w:t>an</w:t>
-      </w:r>
-      <w:proofErr w:type="gramEnd"/>
-      <w:r>
-        <w:rPr>
-          <w:rFonts w:eastAsiaTheme="minorEastAsia"/>
-        </w:rPr>
-        <w:t xml:space="preserve"> prescribed region in which vehicles can operate. Each vehicle is defined as operating within such a region. However, different vehicles can be defined to be operating in different, overlapping regions. Furthermore, zones are defined globally and potentially shared between regions. As a </w:t>
-      </w:r>
-      <w:proofErr w:type="gramStart"/>
-      <w:r>
-        <w:rPr>
-          <w:rFonts w:eastAsiaTheme="minorEastAsia"/>
-        </w:rPr>
-        <w:t>result</w:t>
-      </w:r>
-      <w:proofErr w:type="gramEnd"/>
-      <w:r>
-        <w:rPr>
-          <w:rFonts w:eastAsiaTheme="minorEastAsia"/>
-        </w:rPr>
-        <w:t xml:space="preserve"> a </w:t>
+        <w:t xml:space="preserve">. An operating region is a collection of zones and an prescribed region in which vehicles can operate. Each vehicle is defined as operating within such a region. However, different vehicles can be defined to be operating in different, overlapping regions. Furthermore, zones are defined globally and potentially shared between regions. As a result a </w:t>
       </w:r>
       <w:r>
         <w:rPr>
@@ -4761,7 +4662,6 @@
                                   </w14:textOutline>
                                 </w:rPr>
                               </w:pPr>
-                              <w:proofErr w:type="spellStart"/>
                               <w:r>
                                 <w:rPr>
                                   <w:color w:val="000000" w:themeColor="text1"/>
@@ -4794,7 +4694,6 @@
                                 </w:rPr>
                                 <w:t>s+Tw</w:t>
                               </w:r>
-                              <w:proofErr w:type="spellEnd"/>
                             </w:p>
                           </w:txbxContent>
                         </wps:txbx>
@@ -4949,7 +4848,6 @@
                                   </w14:textOutline>
                                 </w:rPr>
                               </w:pPr>
-                              <w:proofErr w:type="spellStart"/>
                               <w:r>
                                 <w:rPr>
                                   <w:color w:val="000000" w:themeColor="text1"/>
@@ -4982,7 +4880,6 @@
                                 </w:rPr>
                                 <w:t>p</w:t>
                               </w:r>
-                              <w:proofErr w:type="spellEnd"/>
                             </w:p>
                           </w:txbxContent>
                         </wps:txbx>
@@ -5903,7 +5800,6 @@
       <w:r>
         <w:t>&lt;=</w:t>
       </w:r>
-      <w:proofErr w:type="spellStart"/>
       <w:r>
         <w:rPr>
           <w:b/>
@@ -5937,17 +5833,11 @@
         </w:rPr>
         <w:t>W</w:t>
       </w:r>
-      <w:proofErr w:type="spellEnd"/>
-      <w:proofErr w:type="gramStart"/>
       <w:r>
         <w:t xml:space="preserve">. </w:t>
       </w:r>
       <w:r>
-        <w:t>.</w:t>
-      </w:r>
-      <w:proofErr w:type="gramEnd"/>
-      <w:r>
-        <w:t xml:space="preserve"> </w:t>
+        <w:t xml:space="preserve">. </w:t>
       </w:r>
       <w:r>
         <w:rPr>
@@ -6073,7 +5963,6 @@
         </w:rPr>
         <w:t xml:space="preserve">state-reported position to the final position in the time window along vector </w:t>
       </w:r>
-      <w:proofErr w:type="spellStart"/>
       <w:r>
         <w:rPr>
           <w:b/>
@@ -6091,7 +5980,6 @@
         </w:rPr>
         <w:t>v</w:t>
       </w:r>
-      <w:proofErr w:type="spellEnd"/>
       <w:r>
         <w:rPr>
           <w:lang w:eastAsia="en-US"/>
@@ -6156,7 +6044,6 @@
         </w:rPr>
         <w:t xml:space="preserve">where </w:t>
       </w:r>
-      <w:proofErr w:type="spellStart"/>
       <w:r>
         <w:rPr>
           <w:b/>
@@ -6174,14 +6061,12 @@
         </w:rPr>
         <w:t>v</w:t>
       </w:r>
-      <w:proofErr w:type="spellEnd"/>
       <w:r>
         <w:rPr>
           <w:lang w:eastAsia="en-US"/>
         </w:rPr>
         <w:t xml:space="preserve"> is the current speed of the vehicle with direction </w:t>
       </w:r>
-      <w:proofErr w:type="spellStart"/>
       <w:r>
         <w:rPr>
           <w:b/>
@@ -6199,7 +6084,6 @@
         </w:rPr>
         <w:t>n</w:t>
       </w:r>
-      <w:proofErr w:type="spellEnd"/>
       <w:r>
         <w:rPr>
           <w:lang w:eastAsia="en-US"/>
@@ -6570,21 +6454,7 @@
         <w:rPr>
           <w:lang w:eastAsia="en-US"/>
         </w:rPr>
-        <w:t xml:space="preserve">The above definitions </w:t>
-      </w:r>
-      <w:proofErr w:type="gramStart"/>
-      <w:r>
-        <w:rPr>
-          <w:lang w:eastAsia="en-US"/>
-        </w:rPr>
-        <w:t>is</w:t>
-      </w:r>
-      <w:proofErr w:type="gramEnd"/>
-      <w:r>
-        <w:rPr>
-          <w:lang w:eastAsia="en-US"/>
-        </w:rPr>
-        <w:t xml:space="preserve"> consistent with the edge of zones being considered part of zone area. </w:t>
+        <w:t xml:space="preserve">The above definitions is consistent with the edge of zones being considered part of zone area. </w:t>
       </w:r>
     </w:p>
     <w:p>
@@ -6740,7 +6610,6 @@
         </w:rPr>
         <w:t xml:space="preserve">The position, </w:t>
       </w:r>
-      <w:proofErr w:type="spellStart"/>
       <w:r>
         <w:rPr>
           <w:b/>
@@ -6756,7 +6625,6 @@
         </w:rPr>
         <w:t>Tv</w:t>
       </w:r>
-      <w:proofErr w:type="spellEnd"/>
       <w:r>
         <w:rPr>
           <w:lang w:eastAsia="en-US"/>
@@ -9432,7 +9300,6 @@
                               </w:rPr>
                               <w:t xml:space="preserve">greater than </w:t>
                             </w:r>
-                            <w:proofErr w:type="gramStart"/>
                             <w:r>
                               <w:rPr>
                                 <w:b/>
@@ -9450,7 +9317,6 @@
                               </w:rPr>
                               <w:t>d</w:t>
                             </w:r>
-                            <w:proofErr w:type="gramEnd"/>
                           </w:p>
                           <w:p>
                             <w:pPr>
@@ -10885,7 +10751,6 @@
                                 </w14:textOutline>
                               </w:rPr>
                             </w:pPr>
-                            <w:proofErr w:type="spellStart"/>
                             <w:r>
                               <w:rPr>
                                 <w:color w:val="000000" w:themeColor="text1"/>
@@ -10918,7 +10783,6 @@
                               </w:rPr>
                               <w:t>s+Tw</w:t>
                             </w:r>
-                            <w:proofErr w:type="spellEnd"/>
                           </w:p>
                         </w:txbxContent>
                       </wps:txbx>
@@ -11403,25 +11267,7 @@
           <w:i w:val="0"/>
           <w:iCs/>
         </w:rPr>
-        <w:t xml:space="preserve">This means if stale reports are provided for vehicle positions, vehicles that have drifted off course and into projected violations will not report them </w:t>
-      </w:r>
-      <w:proofErr w:type="gramStart"/>
-      <w:r>
-        <w:rPr>
-          <w:rFonts w:eastAsiaTheme="minorEastAsia"/>
-          <w:i w:val="0"/>
-          <w:iCs/>
-        </w:rPr>
-        <w:t>The</w:t>
-      </w:r>
-      <w:proofErr w:type="gramEnd"/>
-      <w:r>
-        <w:rPr>
-          <w:rFonts w:eastAsiaTheme="minorEastAsia"/>
-          <w:i w:val="0"/>
-          <w:iCs/>
-        </w:rPr>
-        <w:t xml:space="preserve"> less stale a vehicle state report, the more accurate the service</w:t>
+        <w:t>This means if stale reports are provided for vehicle positions, vehicles that have drifted off course and into projected violations will not report them The less stale a vehicle state report, the more accurate the service</w:t>
       </w:r>
       <w:r>
         <w:rPr>
@@ -12739,16 +12585,8 @@
         <w:rPr>
           <w:rFonts w:eastAsiaTheme="minorEastAsia"/>
         </w:rPr>
-        <w:t xml:space="preserve">Violated zone </w:t>
-      </w:r>
-      <w:proofErr w:type="gramStart"/>
-      <w:r>
-        <w:rPr>
-          <w:rFonts w:eastAsiaTheme="minorEastAsia"/>
-        </w:rPr>
-        <w:t>ID</w:t>
-      </w:r>
-      <w:proofErr w:type="gramEnd"/>
+        <w:t>Violated zone ID</w:t>
+      </w:r>
     </w:p>
     <w:p>
       <w:pPr>
@@ -13329,16 +13167,8 @@
                                 <w:rPr>
                                   <w:color w:val="00B050"/>
                                 </w:rPr>
-                                <w:t xml:space="preserve">s are </w:t>
+                                <w:t>s are reported</w:t>
                               </w:r>
-                              <w:proofErr w:type="gramStart"/>
-                              <w:r>
-                                <w:rPr>
-                                  <w:color w:val="00B050"/>
-                                </w:rPr>
-                                <w:t>reported</w:t>
-                              </w:r>
-                              <w:proofErr w:type="gramEnd"/>
                             </w:p>
                             <w:p>
                               <w:pPr>
@@ -14003,7 +13833,6 @@
         </w:rPr>
         <w:t xml:space="preserve">, </w:t>
       </w:r>
-      <w:proofErr w:type="spellStart"/>
       <w:r>
         <w:rPr>
           <w:b/>
@@ -14012,7 +13841,6 @@
         </w:rPr>
         <w:t>Tp</w:t>
       </w:r>
-      <w:proofErr w:type="spellEnd"/>
       <w:r>
         <w:rPr>
           <w:lang w:eastAsia="en-US"/>
@@ -14025,7 +13853,6 @@
         </w:rPr>
         <w:t xml:space="preserve">is past the time window </w:t>
       </w:r>
-      <w:proofErr w:type="spellStart"/>
       <w:r>
         <w:rPr>
           <w:b/>
@@ -14066,7 +13893,6 @@
         </w:rPr>
         <w:t>w</w:t>
       </w:r>
-      <w:proofErr w:type="spellEnd"/>
       <w:r>
         <w:rPr>
           <w:lang w:eastAsia="en-US"/>
@@ -14097,19 +13923,11 @@
         </w:rPr>
         <w:t xml:space="preserve"> </w:t>
       </w:r>
-      <w:proofErr w:type="gramStart"/>
-      <w:r>
-        <w:rPr>
-          <w:lang w:eastAsia="en-US"/>
-        </w:rPr>
-        <w:t>Each</w:t>
-      </w:r>
-      <w:proofErr w:type="gramEnd"/>
-      <w:r>
-        <w:rPr>
-          <w:lang w:eastAsia="en-US"/>
-        </w:rPr>
-        <w:t xml:space="preserve"> successive iteration will repeat the message unless a new </w:t>
+      <w:r>
+        <w:rPr>
+          <w:lang w:eastAsia="en-US"/>
+        </w:rPr>
+        <w:t xml:space="preserve">Each successive iteration will repeat the message unless a new </w:t>
       </w:r>
       <w:r>
         <w:rPr>
@@ -14224,16 +14042,8 @@
         <w:rPr>
           <w:lang w:eastAsia="en-US"/>
         </w:rPr>
-        <w:t xml:space="preserve">by </w:t>
-      </w:r>
-      <w:proofErr w:type="gramStart"/>
-      <w:r>
-        <w:rPr>
-          <w:lang w:eastAsia="en-US"/>
-        </w:rPr>
-        <w:t>a sufficient amount</w:t>
-      </w:r>
-      <w:proofErr w:type="gramEnd"/>
+        <w:t>by a sufficient amount</w:t>
+      </w:r>
       <w:r>
         <w:rPr>
           <w:lang w:eastAsia="en-US"/>
@@ -14408,21 +14218,7 @@
         <w:rPr>
           <w:lang w:eastAsia="en-US"/>
         </w:rPr>
-        <w:t xml:space="preserve">A detection of a current position violation by </w:t>
-      </w:r>
-      <w:proofErr w:type="gramStart"/>
-      <w:r>
-        <w:rPr>
-          <w:lang w:eastAsia="en-US"/>
-        </w:rPr>
-        <w:t>an</w:t>
-      </w:r>
-      <w:proofErr w:type="gramEnd"/>
-      <w:r>
-        <w:rPr>
-          <w:lang w:eastAsia="en-US"/>
-        </w:rPr>
-        <w:t xml:space="preserve"> </w:t>
+        <w:t xml:space="preserve">A detection of a current position violation by an </w:t>
       </w:r>
       <w:r>
         <w:rPr>
@@ -14452,21 +14248,7 @@
         <w:rPr>
           <w:lang w:eastAsia="en-US"/>
         </w:rPr>
-        <w:t xml:space="preserve">A detection of a future position violation by </w:t>
-      </w:r>
-      <w:proofErr w:type="gramStart"/>
-      <w:r>
-        <w:rPr>
-          <w:lang w:eastAsia="en-US"/>
-        </w:rPr>
-        <w:t>an</w:t>
-      </w:r>
-      <w:proofErr w:type="gramEnd"/>
-      <w:r>
-        <w:rPr>
-          <w:lang w:eastAsia="en-US"/>
-        </w:rPr>
-        <w:t xml:space="preserve"> </w:t>
+        <w:t xml:space="preserve">A detection of a future position violation by an </w:t>
       </w:r>
       <w:r>
         <w:rPr>

</xml_diff>